<commit_message>
Segment 2 in word format
</commit_message>
<xml_diff>
--- a/rubrics/Segment 2.docx
+++ b/rubrics/Segment 2.docx
@@ -1434,6 +1434,14 @@
           <w:sz w:val="25"/>
           <w:szCs w:val="25"/>
         </w:rPr>
+        <w:t xml:space="preserve">## </w:t>
+      </w:r>
+      <w:r>
+        <w:rPr>
+          <w:rFonts w:ascii="font0000000027a0721e" w:hAnsi="font0000000027a0721e" w:cs="font0000000027a0721e"/>
+          <w:sz w:val="25"/>
+          <w:szCs w:val="25"/>
+        </w:rPr>
         <w:t>DATABASE</w:t>
       </w:r>
     </w:p>
@@ -1811,25 +1819,24 @@
     </w:p>
     <w:p>
       <w:pPr>
-        <w:rPr>
-          <w:rFonts w:ascii="font0000000027a0721e" w:hAnsi="font0000000027a0721e" w:cs="font0000000027a0721e"/>
-          <w:sz w:val="25"/>
-          <w:szCs w:val="25"/>
-        </w:rPr>
-      </w:pPr>
-    </w:p>
-    <w:p>
-      <w:pPr>
-        <w:autoSpaceDE w:val="0"/>
-        <w:autoSpaceDN w:val="0"/>
-        <w:adjustRightInd w:val="0"/>
-        <w:spacing w:after="0" w:line="240" w:lineRule="auto"/>
-        <w:rPr>
-          <w:rFonts w:ascii="font0000000027a0721e" w:hAnsi="font0000000027a0721e" w:cs="font0000000027a0721e"/>
-          <w:sz w:val="25"/>
-          <w:szCs w:val="25"/>
-        </w:rPr>
-      </w:pPr>
+        <w:autoSpaceDE w:val="0"/>
+        <w:autoSpaceDN w:val="0"/>
+        <w:adjustRightInd w:val="0"/>
+        <w:spacing w:after="0" w:line="240" w:lineRule="auto"/>
+        <w:rPr>
+          <w:rFonts w:ascii="font0000000027a0721e" w:hAnsi="font0000000027a0721e" w:cs="font0000000027a0721e"/>
+          <w:sz w:val="25"/>
+          <w:szCs w:val="25"/>
+        </w:rPr>
+      </w:pPr>
+      <w:r>
+        <w:rPr>
+          <w:rFonts w:ascii="font0000000027a0721e" w:hAnsi="font0000000027a0721e" w:cs="font0000000027a0721e"/>
+          <w:sz w:val="25"/>
+          <w:szCs w:val="25"/>
+        </w:rPr>
+        <w:t xml:space="preserve">## </w:t>
+      </w:r>
       <w:r>
         <w:rPr>
           <w:rFonts w:ascii="font0000000027a0721e" w:hAnsi="font0000000027a0721e" w:cs="font0000000027a0721e"/>

</xml_diff>

<commit_message>
Seg 2 rub added in word format
</commit_message>
<xml_diff>
--- a/rubrics/Segment 2.docx
+++ b/rubrics/Segment 2.docx
@@ -1807,6 +1807,15 @@
         </w:rPr>
         <w:t>must provide your ERD with relationships.</w:t>
       </w:r>
+    </w:p>
+    <w:p>
+      <w:pPr>
+        <w:rPr>
+          <w:rFonts w:ascii="font0000000027a0721e" w:hAnsi="font0000000027a0721e" w:cs="font0000000027a0721e"/>
+          <w:sz w:val="25"/>
+          <w:szCs w:val="25"/>
+        </w:rPr>
+      </w:pPr>
     </w:p>
     <w:p>
       <w:pPr>

</xml_diff>